<commit_message>
Update on Monitoring and control
</commit_message>
<xml_diff>
--- a/Software Development plan/Software_Development_Plan 1.1.docx
+++ b/Software Development plan/Software_Development_Plan 1.1.docx
@@ -6871,8 +6871,6 @@
               </w:rPr>
               <w:t>General Reviewer</w:t>
             </w:r>
-            <w:bookmarkStart w:id="33" w:name="_GoBack"/>
-            <w:bookmarkEnd w:id="33"/>
           </w:p>
         </w:tc>
       </w:tr>
@@ -7011,8 +7009,8 @@
           <w:sz w:val="28"/>
         </w:rPr>
       </w:pPr>
-      <w:bookmarkStart w:id="34" w:name="_Toc524312841"/>
-      <w:bookmarkStart w:id="35" w:name="_Toc400083820"/>
+      <w:bookmarkStart w:id="33" w:name="_Toc524312841"/>
+      <w:bookmarkStart w:id="34" w:name="_Toc400083820"/>
       <w:r>
         <w:rPr>
           <w:sz w:val="28"/>
@@ -7020,27 +7018,27 @@
         <w:lastRenderedPageBreak/>
         <w:t>Management Process</w:t>
       </w:r>
+      <w:bookmarkEnd w:id="33"/>
       <w:bookmarkEnd w:id="34"/>
+    </w:p>
+    <w:p>
+      <w:pPr>
+        <w:pStyle w:val="Heading2"/>
+        <w:jc w:val="both"/>
+        <w:rPr>
+          <w:sz w:val="22"/>
+        </w:rPr>
+      </w:pPr>
+      <w:bookmarkStart w:id="35" w:name="_Toc524312842"/>
+      <w:bookmarkStart w:id="36" w:name="_Toc400083821"/>
+      <w:r>
+        <w:rPr>
+          <w:sz w:val="22"/>
+        </w:rPr>
+        <w:t>Project Estimates</w:t>
+      </w:r>
       <w:bookmarkEnd w:id="35"/>
-    </w:p>
-    <w:p>
-      <w:pPr>
-        <w:pStyle w:val="Heading2"/>
-        <w:jc w:val="both"/>
-        <w:rPr>
-          <w:sz w:val="22"/>
-        </w:rPr>
-      </w:pPr>
-      <w:bookmarkStart w:id="36" w:name="_Toc524312842"/>
-      <w:bookmarkStart w:id="37" w:name="_Toc400083821"/>
-      <w:r>
-        <w:rPr>
-          <w:sz w:val="22"/>
-        </w:rPr>
-        <w:t>Project Estimates</w:t>
-      </w:r>
       <w:bookmarkEnd w:id="36"/>
-      <w:bookmarkEnd w:id="37"/>
     </w:p>
     <w:p>
       <w:pPr>
@@ -12805,16 +12803,16 @@
           <w:sz w:val="28"/>
         </w:rPr>
       </w:pPr>
-      <w:bookmarkStart w:id="38" w:name="_Toc524312843"/>
-      <w:bookmarkStart w:id="39" w:name="_Toc400083822"/>
+      <w:bookmarkStart w:id="37" w:name="_Toc524312843"/>
+      <w:bookmarkStart w:id="38" w:name="_Toc400083822"/>
       <w:r>
         <w:rPr>
           <w:sz w:val="28"/>
         </w:rPr>
         <w:t>Project Plan</w:t>
       </w:r>
+      <w:bookmarkEnd w:id="37"/>
       <w:bookmarkEnd w:id="38"/>
-      <w:bookmarkEnd w:id="39"/>
     </w:p>
     <w:p>
       <w:pPr>
@@ -12825,16 +12823,16 @@
           <w:sz w:val="22"/>
         </w:rPr>
       </w:pPr>
-      <w:bookmarkStart w:id="40" w:name="_Toc524312844"/>
-      <w:bookmarkStart w:id="41" w:name="_Toc400083823"/>
+      <w:bookmarkStart w:id="39" w:name="_Toc524312844"/>
+      <w:bookmarkStart w:id="40" w:name="_Toc400083823"/>
       <w:r>
         <w:rPr>
           <w:sz w:val="22"/>
         </w:rPr>
         <w:t>Phase Plan</w:t>
       </w:r>
+      <w:bookmarkEnd w:id="39"/>
       <w:bookmarkEnd w:id="40"/>
-      <w:bookmarkEnd w:id="41"/>
     </w:p>
     <w:p>
       <w:pPr>
@@ -13573,8 +13571,8 @@
           <w:sz w:val="22"/>
         </w:rPr>
       </w:pPr>
-      <w:bookmarkStart w:id="42" w:name="_Toc524312845"/>
-      <w:bookmarkStart w:id="43" w:name="_Toc400083824"/>
+      <w:bookmarkStart w:id="41" w:name="_Toc524312845"/>
+      <w:bookmarkStart w:id="42" w:name="_Toc400083824"/>
       <w:r>
         <w:rPr>
           <w:sz w:val="22"/>
@@ -13582,8 +13580,8 @@
         <w:lastRenderedPageBreak/>
         <w:t>Iteration Objectives</w:t>
       </w:r>
+      <w:bookmarkEnd w:id="41"/>
       <w:bookmarkEnd w:id="42"/>
-      <w:bookmarkEnd w:id="43"/>
     </w:p>
     <w:p>
       <w:pPr>
@@ -13630,16 +13628,16 @@
           <w:sz w:val="22"/>
         </w:rPr>
       </w:pPr>
-      <w:bookmarkStart w:id="44" w:name="_Toc524312846"/>
-      <w:bookmarkStart w:id="45" w:name="_Toc400083825"/>
+      <w:bookmarkStart w:id="43" w:name="_Toc524312846"/>
+      <w:bookmarkStart w:id="44" w:name="_Toc400083825"/>
       <w:r>
         <w:rPr>
           <w:sz w:val="22"/>
         </w:rPr>
         <w:t>Releases</w:t>
       </w:r>
+      <w:bookmarkEnd w:id="43"/>
       <w:bookmarkEnd w:id="44"/>
-      <w:bookmarkEnd w:id="45"/>
     </w:p>
     <w:p>
       <w:pPr>
@@ -13868,8 +13866,8 @@
           <w:sz w:val="22"/>
         </w:rPr>
       </w:pPr>
-      <w:bookmarkStart w:id="46" w:name="_Toc524312847"/>
-      <w:bookmarkStart w:id="47" w:name="_Toc400083826"/>
+      <w:bookmarkStart w:id="45" w:name="_Toc524312847"/>
+      <w:bookmarkStart w:id="46" w:name="_Toc400083826"/>
       <w:r>
         <w:rPr>
           <w:sz w:val="22"/>
@@ -13877,8 +13875,8 @@
         <w:lastRenderedPageBreak/>
         <w:t>Project Schedule</w:t>
       </w:r>
+      <w:bookmarkEnd w:id="45"/>
       <w:bookmarkEnd w:id="46"/>
-      <w:bookmarkEnd w:id="47"/>
     </w:p>
     <w:p>
       <w:pPr>
@@ -14580,8 +14578,8 @@
           <w:sz w:val="22"/>
         </w:rPr>
       </w:pPr>
-      <w:bookmarkStart w:id="48" w:name="_Toc524312848"/>
-      <w:bookmarkStart w:id="49" w:name="_Toc400083827"/>
+      <w:bookmarkStart w:id="47" w:name="_Toc524312848"/>
+      <w:bookmarkStart w:id="48" w:name="_Toc400083827"/>
       <w:r>
         <w:rPr>
           <w:sz w:val="22"/>
@@ -14589,8 +14587,8 @@
         <w:lastRenderedPageBreak/>
         <w:t>Project Resourcing</w:t>
       </w:r>
+      <w:bookmarkEnd w:id="47"/>
       <w:bookmarkEnd w:id="48"/>
-      <w:bookmarkEnd w:id="49"/>
     </w:p>
     <w:p>
       <w:pPr>
@@ -15704,32 +15702,33 @@
           <w:sz w:val="28"/>
         </w:rPr>
       </w:pPr>
-      <w:bookmarkStart w:id="50" w:name="_Toc447095892"/>
-      <w:bookmarkStart w:id="51" w:name="_Toc512930361"/>
-      <w:bookmarkStart w:id="52" w:name="_Toc447095893"/>
-      <w:bookmarkStart w:id="53" w:name="_Toc512930362"/>
-      <w:bookmarkStart w:id="54" w:name="_Toc430447687"/>
-      <w:bookmarkStart w:id="55" w:name="_Toc447095894"/>
-      <w:bookmarkStart w:id="56" w:name="_Toc512930363"/>
-      <w:bookmarkStart w:id="57" w:name="_Toc430447688"/>
-      <w:bookmarkStart w:id="58" w:name="_Toc430447689"/>
-      <w:bookmarkStart w:id="59" w:name="_Toc447095895"/>
-      <w:bookmarkStart w:id="60" w:name="_Toc512930364"/>
-      <w:bookmarkStart w:id="61" w:name="_Toc430447690"/>
-      <w:bookmarkStart w:id="62" w:name="_Toc447095896"/>
-      <w:bookmarkStart w:id="63" w:name="_Toc512930365"/>
-      <w:bookmarkStart w:id="64" w:name="_Toc447095897"/>
-      <w:bookmarkStart w:id="65" w:name="_Toc512930366"/>
-      <w:bookmarkStart w:id="66" w:name="_Toc430447691"/>
-      <w:bookmarkStart w:id="67" w:name="_Toc447095898"/>
-      <w:bookmarkStart w:id="68" w:name="_Toc512930367"/>
-      <w:bookmarkStart w:id="69" w:name="_Toc447095908"/>
-      <w:bookmarkStart w:id="70" w:name="_Toc512930368"/>
-      <w:bookmarkStart w:id="71" w:name="_Toc513004379"/>
-      <w:bookmarkStart w:id="72" w:name="_Toc400083828"/>
+      <w:bookmarkStart w:id="49" w:name="_Toc447095892"/>
+      <w:bookmarkStart w:id="50" w:name="_Toc512930361"/>
+      <w:bookmarkStart w:id="51" w:name="_Toc447095893"/>
+      <w:bookmarkStart w:id="52" w:name="_Toc512930362"/>
+      <w:bookmarkStart w:id="53" w:name="_Toc430447687"/>
+      <w:bookmarkStart w:id="54" w:name="_Toc447095894"/>
+      <w:bookmarkStart w:id="55" w:name="_Toc512930363"/>
+      <w:bookmarkStart w:id="56" w:name="_Toc430447688"/>
+      <w:bookmarkStart w:id="57" w:name="_Toc430447689"/>
+      <w:bookmarkStart w:id="58" w:name="_Toc447095895"/>
+      <w:bookmarkStart w:id="59" w:name="_Toc512930364"/>
+      <w:bookmarkStart w:id="60" w:name="_Toc430447690"/>
+      <w:bookmarkStart w:id="61" w:name="_Toc447095896"/>
+      <w:bookmarkStart w:id="62" w:name="_Toc512930365"/>
+      <w:bookmarkStart w:id="63" w:name="_Toc447095897"/>
+      <w:bookmarkStart w:id="64" w:name="_Toc512930366"/>
+      <w:bookmarkStart w:id="65" w:name="_Toc430447691"/>
+      <w:bookmarkStart w:id="66" w:name="_Toc447095898"/>
+      <w:bookmarkStart w:id="67" w:name="_Toc512930367"/>
+      <w:bookmarkStart w:id="68" w:name="_Toc447095908"/>
+      <w:bookmarkStart w:id="69" w:name="_Toc512930368"/>
+      <w:bookmarkStart w:id="70" w:name="_Toc513004379"/>
+      <w:bookmarkStart w:id="71" w:name="_Toc400083828"/>
       <w:bookmarkEnd w:id="0"/>
       <w:bookmarkEnd w:id="3"/>
       <w:bookmarkEnd w:id="4"/>
+      <w:bookmarkEnd w:id="49"/>
       <w:bookmarkEnd w:id="50"/>
       <w:bookmarkEnd w:id="51"/>
       <w:bookmarkEnd w:id="52"/>
@@ -15750,7 +15749,6 @@
       <w:bookmarkEnd w:id="67"/>
       <w:bookmarkEnd w:id="68"/>
       <w:bookmarkEnd w:id="69"/>
-      <w:bookmarkEnd w:id="70"/>
       <w:r>
         <w:rPr>
           <w:sz w:val="28"/>
@@ -15758,8 +15756,8 @@
         <w:lastRenderedPageBreak/>
         <w:t>Project Monitoring and Control</w:t>
       </w:r>
+      <w:bookmarkEnd w:id="70"/>
       <w:bookmarkEnd w:id="71"/>
-      <w:bookmarkEnd w:id="72"/>
     </w:p>
     <w:p>
       <w:pPr>
@@ -15770,7 +15768,7 @@
           <w:sz w:val="24"/>
         </w:rPr>
       </w:pPr>
-      <w:bookmarkStart w:id="73" w:name="_Toc447095909"/>
+      <w:bookmarkStart w:id="72" w:name="_Toc447095909"/>
     </w:p>
     <w:p>
       <w:pPr>
@@ -16109,6 +16107,53 @@
           <w:sz w:val="22"/>
         </w:rPr>
         <w:t>copy of the Project Plan.</w:t>
+      </w:r>
+      <w:r>
+        <w:rPr>
+          <w:i w:val="0"/>
+          <w:color w:val="auto"/>
+          <w:sz w:val="22"/>
+        </w:rPr>
+        <w:t xml:space="preserve"> </w:t>
+      </w:r>
+    </w:p>
+    <w:p>
+      <w:pPr>
+        <w:pStyle w:val="infoblue0"/>
+        <w:spacing w:line="480" w:lineRule="auto"/>
+        <w:jc w:val="both"/>
+        <w:rPr>
+          <w:i w:val="0"/>
+          <w:color w:val="auto"/>
+          <w:sz w:val="22"/>
+        </w:rPr>
+      </w:pPr>
+      <w:r>
+        <w:rPr>
+          <w:i w:val="0"/>
+          <w:color w:val="auto"/>
+          <w:sz w:val="22"/>
+        </w:rPr>
+        <w:tab/>
+        <w:t>Also, the group leader would be diligent in monitoring and tracking the work that is being performed.  The group leader would ensure that the members are working on the correct activities,</w:t>
+      </w:r>
+      <w:r>
+        <w:rPr>
+          <w:i w:val="0"/>
+          <w:color w:val="auto"/>
+          <w:sz w:val="22"/>
+        </w:rPr>
+        <w:t xml:space="preserve"> ensure that the group is on schedule and ensures that the qual</w:t>
+      </w:r>
+      <w:bookmarkStart w:id="73" w:name="_GoBack"/>
+      <w:bookmarkEnd w:id="73"/>
+      <w:r>
+        <w:rPr>
+          <w:i w:val="0"/>
+          <w:color w:val="auto"/>
+          <w:sz w:val="22"/>
+        </w:rPr>
+        <w:t xml:space="preserve">ity of work is acceptable.   </w:t>
       </w:r>
       <w:r>
         <w:rPr>
@@ -16840,7 +16885,7 @@
       <w:bookmarkStart w:id="77" w:name="_Toc512930370"/>
       <w:bookmarkStart w:id="78" w:name="_Toc513004381"/>
       <w:bookmarkStart w:id="79" w:name="_Toc400083829"/>
-      <w:bookmarkEnd w:id="73"/>
+      <w:bookmarkEnd w:id="72"/>
       <w:bookmarkEnd w:id="74"/>
       <w:bookmarkEnd w:id="75"/>
       <w:bookmarkEnd w:id="76"/>
@@ -17095,7 +17140,7 @@
               <w:rStyle w:val="PageNumber"/>
               <w:noProof/>
             </w:rPr>
-            <w:t>12</w:t>
+            <w:t>21</w:t>
           </w:r>
           <w:r>
             <w:rPr>
@@ -20047,6 +20092,7 @@
     <w:uiPriority w:val="59"/>
     <w:rsid w:val="006B64D0"/>
     <w:tblPr>
+      <w:tblInd w:w="0" w:type="dxa"/>
       <w:tblBorders>
         <w:top w:val="single" w:sz="4" w:space="0" w:color="auto"/>
         <w:left w:val="single" w:sz="4" w:space="0" w:color="auto"/>
@@ -20055,6 +20101,12 @@
         <w:insideH w:val="single" w:sz="4" w:space="0" w:color="auto"/>
         <w:insideV w:val="single" w:sz="4" w:space="0" w:color="auto"/>
       </w:tblBorders>
+      <w:tblCellMar>
+        <w:top w:w="0" w:type="dxa"/>
+        <w:left w:w="108" w:type="dxa"/>
+        <w:bottom w:w="0" w:type="dxa"/>
+        <w:right w:w="108" w:type="dxa"/>
+      </w:tblCellMar>
     </w:tblPr>
   </w:style>
   <w:style w:type="paragraph" w:styleId="ListParagraph">
@@ -20083,6 +20135,7 @@
     <w:tblPr>
       <w:tblStyleRowBandSize w:val="1"/>
       <w:tblStyleColBandSize w:val="1"/>
+      <w:tblInd w:w="0" w:type="dxa"/>
       <w:tblBorders>
         <w:top w:val="single" w:sz="4" w:space="0" w:color="E5B8B7" w:themeColor="accent2" w:themeTint="66"/>
         <w:left w:val="single" w:sz="4" w:space="0" w:color="E5B8B7" w:themeColor="accent2" w:themeTint="66"/>
@@ -20091,6 +20144,12 @@
         <w:insideH w:val="single" w:sz="4" w:space="0" w:color="E5B8B7" w:themeColor="accent2" w:themeTint="66"/>
         <w:insideV w:val="single" w:sz="4" w:space="0" w:color="E5B8B7" w:themeColor="accent2" w:themeTint="66"/>
       </w:tblBorders>
+      <w:tblCellMar>
+        <w:top w:w="0" w:type="dxa"/>
+        <w:left w:w="108" w:type="dxa"/>
+        <w:bottom w:w="0" w:type="dxa"/>
+        <w:right w:w="108" w:type="dxa"/>
+      </w:tblCellMar>
     </w:tblPr>
     <w:tblStylePr w:type="firstRow">
       <w:rPr>
@@ -20137,6 +20196,7 @@
     <w:tblPr>
       <w:tblStyleRowBandSize w:val="1"/>
       <w:tblStyleColBandSize w:val="1"/>
+      <w:tblInd w:w="0" w:type="dxa"/>
       <w:tblBorders>
         <w:top w:val="single" w:sz="4" w:space="0" w:color="B8CCE4" w:themeColor="accent1" w:themeTint="66"/>
         <w:left w:val="single" w:sz="4" w:space="0" w:color="B8CCE4" w:themeColor="accent1" w:themeTint="66"/>
@@ -20145,6 +20205,12 @@
         <w:insideH w:val="single" w:sz="4" w:space="0" w:color="B8CCE4" w:themeColor="accent1" w:themeTint="66"/>
         <w:insideV w:val="single" w:sz="4" w:space="0" w:color="B8CCE4" w:themeColor="accent1" w:themeTint="66"/>
       </w:tblBorders>
+      <w:tblCellMar>
+        <w:top w:w="0" w:type="dxa"/>
+        <w:left w:w="108" w:type="dxa"/>
+        <w:bottom w:w="0" w:type="dxa"/>
+        <w:right w:w="108" w:type="dxa"/>
+      </w:tblCellMar>
     </w:tblPr>
     <w:tblStylePr w:type="firstRow">
       <w:rPr>
@@ -20191,6 +20257,7 @@
     <w:tblPr>
       <w:tblStyleRowBandSize w:val="1"/>
       <w:tblStyleColBandSize w:val="1"/>
+      <w:tblInd w:w="0" w:type="dxa"/>
       <w:tblBorders>
         <w:top w:val="single" w:sz="4" w:space="0" w:color="FABF8F" w:themeColor="accent6" w:themeTint="99"/>
         <w:left w:val="single" w:sz="4" w:space="0" w:color="FABF8F" w:themeColor="accent6" w:themeTint="99"/>
@@ -20199,6 +20266,12 @@
         <w:insideH w:val="single" w:sz="4" w:space="0" w:color="FABF8F" w:themeColor="accent6" w:themeTint="99"/>
         <w:insideV w:val="single" w:sz="4" w:space="0" w:color="FABF8F" w:themeColor="accent6" w:themeTint="99"/>
       </w:tblBorders>
+      <w:tblCellMar>
+        <w:top w:w="0" w:type="dxa"/>
+        <w:left w:w="108" w:type="dxa"/>
+        <w:bottom w:w="0" w:type="dxa"/>
+        <w:right w:w="108" w:type="dxa"/>
+      </w:tblCellMar>
     </w:tblPr>
     <w:tblStylePr w:type="firstRow">
       <w:rPr>
@@ -20264,6 +20337,7 @@
     <w:tblPr>
       <w:tblStyleRowBandSize w:val="1"/>
       <w:tblStyleColBandSize w:val="1"/>
+      <w:tblInd w:w="0" w:type="dxa"/>
       <w:tblBorders>
         <w:top w:val="single" w:sz="4" w:space="0" w:color="666666" w:themeColor="text1" w:themeTint="99"/>
         <w:left w:val="single" w:sz="4" w:space="0" w:color="666666" w:themeColor="text1" w:themeTint="99"/>
@@ -20272,6 +20346,12 @@
         <w:insideH w:val="single" w:sz="4" w:space="0" w:color="666666" w:themeColor="text1" w:themeTint="99"/>
         <w:insideV w:val="single" w:sz="4" w:space="0" w:color="666666" w:themeColor="text1" w:themeTint="99"/>
       </w:tblBorders>
+      <w:tblCellMar>
+        <w:top w:w="0" w:type="dxa"/>
+        <w:left w:w="108" w:type="dxa"/>
+        <w:bottom w:w="0" w:type="dxa"/>
+        <w:right w:w="108" w:type="dxa"/>
+      </w:tblCellMar>
     </w:tblPr>
     <w:tblStylePr w:type="firstRow">
       <w:rPr>
@@ -20337,6 +20417,7 @@
     <w:tblPr>
       <w:tblStyleRowBandSize w:val="1"/>
       <w:tblStyleColBandSize w:val="1"/>
+      <w:tblInd w:w="0" w:type="dxa"/>
       <w:tblBorders>
         <w:top w:val="single" w:sz="4" w:space="0" w:color="95B3D7" w:themeColor="accent1" w:themeTint="99"/>
         <w:left w:val="single" w:sz="4" w:space="0" w:color="95B3D7" w:themeColor="accent1" w:themeTint="99"/>
@@ -20345,6 +20426,12 @@
         <w:insideH w:val="single" w:sz="4" w:space="0" w:color="95B3D7" w:themeColor="accent1" w:themeTint="99"/>
         <w:insideV w:val="single" w:sz="4" w:space="0" w:color="95B3D7" w:themeColor="accent1" w:themeTint="99"/>
       </w:tblBorders>
+      <w:tblCellMar>
+        <w:top w:w="0" w:type="dxa"/>
+        <w:left w:w="108" w:type="dxa"/>
+        <w:bottom w:w="0" w:type="dxa"/>
+        <w:right w:w="108" w:type="dxa"/>
+      </w:tblCellMar>
     </w:tblPr>
     <w:tblStylePr w:type="firstRow">
       <w:rPr>
@@ -20410,6 +20497,7 @@
     <w:tblPr>
       <w:tblStyleRowBandSize w:val="1"/>
       <w:tblStyleColBandSize w:val="1"/>
+      <w:tblInd w:w="0" w:type="dxa"/>
       <w:tblBorders>
         <w:top w:val="single" w:sz="4" w:space="0" w:color="BFBFBF" w:themeColor="background1" w:themeShade="BF"/>
         <w:left w:val="single" w:sz="4" w:space="0" w:color="BFBFBF" w:themeColor="background1" w:themeShade="BF"/>
@@ -20418,6 +20506,12 @@
         <w:insideH w:val="single" w:sz="4" w:space="0" w:color="BFBFBF" w:themeColor="background1" w:themeShade="BF"/>
         <w:insideV w:val="single" w:sz="4" w:space="0" w:color="BFBFBF" w:themeColor="background1" w:themeShade="BF"/>
       </w:tblBorders>
+      <w:tblCellMar>
+        <w:top w:w="0" w:type="dxa"/>
+        <w:left w:w="108" w:type="dxa"/>
+        <w:bottom w:w="0" w:type="dxa"/>
+        <w:right w:w="108" w:type="dxa"/>
+      </w:tblCellMar>
     </w:tblPr>
     <w:tblStylePr w:type="firstRow">
       <w:rPr>
@@ -20468,6 +20562,7 @@
     <w:uiPriority w:val="40"/>
     <w:rsid w:val="005B31A4"/>
     <w:tblPr>
+      <w:tblInd w:w="0" w:type="dxa"/>
       <w:tblBorders>
         <w:top w:val="single" w:sz="4" w:space="0" w:color="BFBFBF" w:themeColor="background1" w:themeShade="BF"/>
         <w:left w:val="single" w:sz="4" w:space="0" w:color="BFBFBF" w:themeColor="background1" w:themeShade="BF"/>
@@ -20476,6 +20571,12 @@
         <w:insideH w:val="single" w:sz="4" w:space="0" w:color="BFBFBF" w:themeColor="background1" w:themeShade="BF"/>
         <w:insideV w:val="single" w:sz="4" w:space="0" w:color="BFBFBF" w:themeColor="background1" w:themeShade="BF"/>
       </w:tblBorders>
+      <w:tblCellMar>
+        <w:top w:w="0" w:type="dxa"/>
+        <w:left w:w="108" w:type="dxa"/>
+        <w:bottom w:w="0" w:type="dxa"/>
+        <w:right w:w="108" w:type="dxa"/>
+      </w:tblCellMar>
     </w:tblPr>
   </w:style>
 </w:styles>
@@ -20771,7 +20872,7 @@
 </file>
 
 <file path=customXml/itemProps1.xml><?xml version="1.0" encoding="utf-8"?>
-<ds:datastoreItem xmlns:ds="http://schemas.openxmlformats.org/officeDocument/2006/customXml" ds:itemID="{C25909E2-50E1-4B35-88CE-1DF40BF8EB64}">
+<ds:datastoreItem xmlns:ds="http://schemas.openxmlformats.org/officeDocument/2006/customXml" ds:itemID="{D51262B7-E96B-4148-AD69-C9787E03B596}">
   <ds:schemaRefs>
     <ds:schemaRef ds:uri="http://schemas.openxmlformats.org/officeDocument/2006/bibliography"/>
   </ds:schemaRefs>

</xml_diff>